<commit_message>
Finish responding to the comments and final draft
</commit_message>
<xml_diff>
--- a/comment.docx
+++ b/comment.docx
@@ -17,7 +17,23 @@
           <w:sz w:val="24"/>
           <w:szCs w:val="22"/>
         </w:rPr>
-        <w:t>We first would like to thank the editor and reviewers for acknowledging our work</w:t>
+        <w:t xml:space="preserve">We would like to </w:t>
+      </w:r>
+      <w:r>
+        <w:rPr>
+          <w:rFonts w:ascii="Times New Roman" w:hAnsi="Times New Roman" w:cs="Times New Roman"/>
+          <w:sz w:val="24"/>
+          <w:szCs w:val="22"/>
+        </w:rPr>
+        <w:t xml:space="preserve">first </w:t>
+      </w:r>
+      <w:r>
+        <w:rPr>
+          <w:rFonts w:ascii="Times New Roman" w:hAnsi="Times New Roman" w:cs="Times New Roman"/>
+          <w:sz w:val="24"/>
+          <w:szCs w:val="22"/>
+        </w:rPr>
+        <w:t>thank the editor and reviewers for acknowledging our work</w:t>
       </w:r>
       <w:r>
         <w:rPr>
@@ -33,6 +49,14 @@
           <w:sz w:val="24"/>
           <w:szCs w:val="22"/>
         </w:rPr>
+        <w:t xml:space="preserve">all the </w:t>
+      </w:r>
+      <w:r>
+        <w:rPr>
+          <w:rFonts w:ascii="Times New Roman" w:hAnsi="Times New Roman" w:cs="Times New Roman"/>
+          <w:sz w:val="24"/>
+          <w:szCs w:val="22"/>
+        </w:rPr>
         <w:t xml:space="preserve">positive </w:t>
       </w:r>
       <w:r>
@@ -49,15 +73,7 @@
           <w:sz w:val="24"/>
           <w:szCs w:val="22"/>
         </w:rPr>
-        <w:t xml:space="preserve">. </w:t>
-      </w:r>
-      <w:r>
-        <w:rPr>
-          <w:rFonts w:ascii="Times New Roman" w:hAnsi="Times New Roman" w:cs="Times New Roman"/>
-          <w:sz w:val="24"/>
-          <w:szCs w:val="22"/>
-        </w:rPr>
-        <w:t>Please find our responses below.</w:t>
+        <w:t>. Please find our responses below.</w:t>
       </w:r>
     </w:p>
     <w:p>
@@ -105,16 +121,6 @@
         </w:rPr>
         <w:t>This is an excellent paper. It is really well written and structured. It provides a nice literature review and clearly situates the paper's contributions against previous studies. I find the method proposed rather convincing and robust and I believe the paper makes a great contribution to the field of transport geography and accessibility. Having said that, I only have a few minor comments and suggestions that I believe the authors need to address. Please see my comments below.</w:t>
       </w:r>
-    </w:p>
-    <w:p>
-      <w:pPr>
-        <w:pStyle w:val="PlainText"/>
-        <w:rPr>
-          <w:rFonts w:ascii="Times New Roman" w:hAnsi="Times New Roman" w:cs="Times New Roman"/>
-          <w:sz w:val="24"/>
-          <w:szCs w:val="22"/>
-        </w:rPr>
-      </w:pPr>
     </w:p>
     <w:p>
       <w:pPr>
@@ -406,6 +412,14 @@
           <w:sz w:val="24"/>
           <w:szCs w:val="22"/>
         </w:rPr>
+        <w:t xml:space="preserve">the </w:t>
+      </w:r>
+      <w:r>
+        <w:rPr>
+          <w:rFonts w:ascii="Times New Roman" w:hAnsi="Times New Roman" w:cs="Times New Roman"/>
+          <w:sz w:val="24"/>
+          <w:szCs w:val="22"/>
+        </w:rPr>
         <w:t xml:space="preserve">last paragraph in </w:t>
       </w:r>
       <w:r>
@@ -459,18 +473,16 @@
           <w:szCs w:val="22"/>
         </w:rPr>
         <w:tab/>
-        <w:t xml:space="preserve">Figures 6 to 9. I understand the measurement unit of the schedule-based accessibility unreliability is in percentage points. Correct? If so, I'd suggest make this clear in the Y axis of these figures. I would also suggest the authors could explain a bit better in the text what does it mean to have a value of 0.6 or 1.2? What is the substantial interpretation of these </w:t>
-      </w:r>
-      <w:proofErr w:type="gramStart"/>
-      <w:r>
-        <w:rPr>
-          <w:rFonts w:ascii="Times New Roman" w:hAnsi="Times New Roman" w:cs="Times New Roman"/>
-          <w:sz w:val="24"/>
-          <w:szCs w:val="22"/>
-        </w:rPr>
-        <w:t>percentages</w:t>
-      </w:r>
-      <w:proofErr w:type="gramEnd"/>
+        <w:t>Figures 6 to 9. I understand the measurement unit of the schedule-based accessibility unreliability is in percentage points. Correct? If so, I'd suggest make this clear in the Y axis of these figures. I would also suggest the authors could explain a bit better in the text what does it mean to have a value of 0.6 or 1.2? What is the substantial interpretation of these percentages</w:t>
+      </w:r>
+      <w:r>
+        <w:rPr>
+          <w:rFonts w:ascii="Times New Roman" w:hAnsi="Times New Roman" w:cs="Times New Roman"/>
+          <w:sz w:val="24"/>
+          <w:szCs w:val="22"/>
+        </w:rPr>
+        <w:t>?</w:t>
+      </w:r>
     </w:p>
     <w:p>
       <w:pPr>
@@ -498,6 +510,266 @@
           <w:szCs w:val="22"/>
         </w:rPr>
         <w:t xml:space="preserve">Yes, the measurement is a percentage. </w:t>
+      </w:r>
+      <w:r>
+        <w:rPr>
+          <w:rFonts w:ascii="Times New Roman" w:hAnsi="Times New Roman" w:cs="Times New Roman"/>
+          <w:sz w:val="24"/>
+          <w:szCs w:val="22"/>
+        </w:rPr>
+        <w:t xml:space="preserve">We change the </w:t>
+      </w:r>
+      <w:r>
+        <w:rPr>
+          <w:rFonts w:ascii="Times New Roman" w:hAnsi="Times New Roman" w:cs="Times New Roman"/>
+          <w:sz w:val="24"/>
+          <w:szCs w:val="22"/>
+        </w:rPr>
+        <w:t xml:space="preserve">mentioned graphs’ </w:t>
+      </w:r>
+      <w:r>
+        <w:rPr>
+          <w:rFonts w:ascii="Times New Roman" w:hAnsi="Times New Roman" w:cs="Times New Roman"/>
+          <w:sz w:val="24"/>
+          <w:szCs w:val="22"/>
+        </w:rPr>
+        <w:t>Y axis from numeric to percentages</w:t>
+      </w:r>
+      <w:r>
+        <w:rPr>
+          <w:rFonts w:ascii="Times New Roman" w:hAnsi="Times New Roman" w:cs="Times New Roman"/>
+          <w:sz w:val="24"/>
+          <w:szCs w:val="22"/>
+        </w:rPr>
+        <w:t xml:space="preserve"> per your suggestion</w:t>
+      </w:r>
+      <w:r>
+        <w:rPr>
+          <w:rFonts w:ascii="Times New Roman" w:hAnsi="Times New Roman" w:cs="Times New Roman"/>
+          <w:sz w:val="24"/>
+          <w:szCs w:val="22"/>
+        </w:rPr>
+        <w:t xml:space="preserve">. </w:t>
+      </w:r>
+      <w:r>
+        <w:rPr>
+          <w:rFonts w:ascii="Times New Roman" w:hAnsi="Times New Roman" w:cs="Times New Roman"/>
+          <w:sz w:val="24"/>
+          <w:szCs w:val="22"/>
+        </w:rPr>
+        <w:t xml:space="preserve">We </w:t>
+      </w:r>
+      <w:r>
+        <w:rPr>
+          <w:rFonts w:ascii="Times New Roman" w:hAnsi="Times New Roman" w:cs="Times New Roman"/>
+          <w:sz w:val="24"/>
+          <w:szCs w:val="22"/>
+        </w:rPr>
+        <w:t xml:space="preserve">also </w:t>
+      </w:r>
+      <w:r>
+        <w:rPr>
+          <w:rFonts w:ascii="Times New Roman" w:hAnsi="Times New Roman" w:cs="Times New Roman"/>
+          <w:sz w:val="24"/>
+          <w:szCs w:val="22"/>
+        </w:rPr>
+        <w:t>add a short paragraph in section 4.2 in the front of the result part to briefly revisit the definition and scale of the measure. Please find the red font part in section 4.2 or below.</w:t>
+      </w:r>
+    </w:p>
+    <w:p>
+      <w:pPr>
+        <w:pStyle w:val="PlainText"/>
+        <w:rPr>
+          <w:rFonts w:ascii="Times New Roman" w:hAnsi="Times New Roman" w:cs="Times New Roman"/>
+          <w:sz w:val="24"/>
+          <w:szCs w:val="22"/>
+        </w:rPr>
+      </w:pPr>
+    </w:p>
+    <w:p>
+      <w:pPr>
+        <w:pStyle w:val="PlainText"/>
+        <w:rPr>
+          <w:rFonts w:ascii="Times New Roman" w:hAnsi="Times New Roman" w:cs="Times New Roman"/>
+          <w:sz w:val="24"/>
+          <w:szCs w:val="22"/>
+        </w:rPr>
+      </w:pPr>
+      <w:r>
+        <w:rPr>
+          <w:rFonts w:ascii="Times New Roman" w:hAnsi="Times New Roman" w:cs="Times New Roman"/>
+          <w:sz w:val="24"/>
+          <w:szCs w:val="22"/>
+        </w:rPr>
+        <w:t>“</w:t>
+      </w:r>
+      <w:r>
+        <w:rPr>
+          <w:rFonts w:ascii="Times New Roman" w:hAnsi="Times New Roman" w:cs="Times New Roman"/>
+          <w:sz w:val="24"/>
+          <w:szCs w:val="22"/>
+        </w:rPr>
+        <w:t xml:space="preserve">The percentage can be interpreted as the scheduled-based measure’s deviation from the realizable measure (see equation </w:t>
+      </w:r>
+      <w:r>
+        <w:rPr>
+          <w:rFonts w:ascii="Times New Roman" w:hAnsi="Times New Roman" w:cs="Times New Roman"/>
+          <w:sz w:val="24"/>
+          <w:szCs w:val="22"/>
+        </w:rPr>
+        <w:fldChar w:fldCharType="begin"/>
+      </w:r>
+      <w:r>
+        <w:rPr>
+          <w:rFonts w:ascii="Times New Roman" w:hAnsi="Times New Roman" w:cs="Times New Roman"/>
+          <w:sz w:val="24"/>
+          <w:szCs w:val="22"/>
+        </w:rPr>
+        <w:instrText xml:space="preserve"> REF _Ref85990524 \h </w:instrText>
+      </w:r>
+      <w:r>
+        <w:rPr>
+          <w:rFonts w:ascii="Times New Roman" w:hAnsi="Times New Roman" w:cs="Times New Roman"/>
+          <w:sz w:val="24"/>
+          <w:szCs w:val="22"/>
+        </w:rPr>
+      </w:r>
+      <w:r>
+        <w:rPr>
+          <w:rFonts w:ascii="Times New Roman" w:hAnsi="Times New Roman" w:cs="Times New Roman"/>
+          <w:sz w:val="24"/>
+          <w:szCs w:val="22"/>
+        </w:rPr>
+        <w:instrText xml:space="preserve"> \* MERGEFORMAT </w:instrText>
+      </w:r>
+      <w:r>
+        <w:rPr>
+          <w:rFonts w:ascii="Times New Roman" w:hAnsi="Times New Roman" w:cs="Times New Roman"/>
+          <w:sz w:val="24"/>
+          <w:szCs w:val="22"/>
+        </w:rPr>
+        <w:fldChar w:fldCharType="separate"/>
+      </w:r>
+      <w:r>
+        <w:rPr>
+          <w:rFonts w:ascii="Times New Roman" w:hAnsi="Times New Roman" w:cs="Times New Roman"/>
+          <w:sz w:val="24"/>
+          <w:szCs w:val="22"/>
+        </w:rPr>
+        <w:t>(4)</w:t>
+      </w:r>
+      <w:r>
+        <w:rPr>
+          <w:rFonts w:ascii="Times New Roman" w:hAnsi="Times New Roman" w:cs="Times New Roman"/>
+          <w:sz w:val="24"/>
+          <w:szCs w:val="22"/>
+        </w:rPr>
+        <w:fldChar w:fldCharType="end"/>
+      </w:r>
+      <w:r>
+        <w:rPr>
+          <w:rFonts w:ascii="Times New Roman" w:hAnsi="Times New Roman" w:cs="Times New Roman"/>
+          <w:sz w:val="24"/>
+          <w:szCs w:val="22"/>
+        </w:rPr>
+        <w:t xml:space="preserve">), therefore representing the inaccuracy or overestimation of the scheduled-based measure: for example, 0% means no </w:t>
+      </w:r>
+      <w:r>
+        <w:rPr>
+          <w:rFonts w:ascii="Times New Roman" w:hAnsi="Times New Roman" w:cs="Times New Roman"/>
+          <w:sz w:val="24"/>
+          <w:szCs w:val="22"/>
+        </w:rPr>
+        <w:t>over</w:t>
+      </w:r>
+      <w:r>
+        <w:rPr>
+          <w:rFonts w:ascii="Times New Roman" w:hAnsi="Times New Roman" w:cs="Times New Roman"/>
+          <w:sz w:val="24"/>
+          <w:szCs w:val="22"/>
+        </w:rPr>
+        <w:t xml:space="preserve">estimation at all and </w:t>
+      </w:r>
+      <w:r>
+        <w:rPr>
+          <w:rFonts w:ascii="Times New Roman" w:hAnsi="Times New Roman" w:cs="Times New Roman"/>
+          <w:sz w:val="24"/>
+          <w:szCs w:val="22"/>
+        </w:rPr>
+        <w:t xml:space="preserve">the </w:t>
+      </w:r>
+      <w:r>
+        <w:rPr>
+          <w:rFonts w:ascii="Times New Roman" w:hAnsi="Times New Roman" w:cs="Times New Roman"/>
+          <w:sz w:val="24"/>
+          <w:szCs w:val="22"/>
+        </w:rPr>
+        <w:t xml:space="preserve">scheduled-based measure is the same as </w:t>
+      </w:r>
+      <w:r>
+        <w:rPr>
+          <w:rFonts w:ascii="Times New Roman" w:hAnsi="Times New Roman" w:cs="Times New Roman"/>
+          <w:sz w:val="24"/>
+          <w:szCs w:val="22"/>
+        </w:rPr>
+        <w:t xml:space="preserve">the </w:t>
+      </w:r>
+      <w:r>
+        <w:rPr>
+          <w:rFonts w:ascii="Times New Roman" w:hAnsi="Times New Roman" w:cs="Times New Roman"/>
+          <w:sz w:val="24"/>
+          <w:szCs w:val="22"/>
+        </w:rPr>
+        <w:t xml:space="preserve">realizable </w:t>
+      </w:r>
+      <w:r>
+        <w:rPr>
+          <w:rFonts w:ascii="Times New Roman" w:hAnsi="Times New Roman" w:cs="Times New Roman"/>
+          <w:sz w:val="24"/>
+          <w:szCs w:val="22"/>
+        </w:rPr>
+        <w:lastRenderedPageBreak/>
+        <w:t xml:space="preserve">measure; while 100% means the scheduled-based measure is twice </w:t>
+      </w:r>
+      <w:r>
+        <w:rPr>
+          <w:rFonts w:ascii="Times New Roman" w:hAnsi="Times New Roman" w:cs="Times New Roman"/>
+          <w:sz w:val="24"/>
+          <w:szCs w:val="22"/>
+        </w:rPr>
+        <w:t>as much as</w:t>
+      </w:r>
+      <w:r>
+        <w:rPr>
+          <w:rFonts w:ascii="Times New Roman" w:hAnsi="Times New Roman" w:cs="Times New Roman"/>
+          <w:sz w:val="24"/>
+          <w:szCs w:val="22"/>
+        </w:rPr>
+        <w:t xml:space="preserve"> </w:t>
+      </w:r>
+      <w:r>
+        <w:rPr>
+          <w:rFonts w:ascii="Times New Roman" w:hAnsi="Times New Roman" w:cs="Times New Roman"/>
+          <w:sz w:val="24"/>
+          <w:szCs w:val="22"/>
+        </w:rPr>
+        <w:t xml:space="preserve">the </w:t>
+      </w:r>
+      <w:r>
+        <w:rPr>
+          <w:rFonts w:ascii="Times New Roman" w:hAnsi="Times New Roman" w:cs="Times New Roman"/>
+          <w:sz w:val="24"/>
+          <w:szCs w:val="22"/>
+        </w:rPr>
+        <w:t>realizable measure.</w:t>
+      </w:r>
+      <w:r>
+        <w:rPr>
+          <w:rFonts w:ascii="Times New Roman" w:hAnsi="Times New Roman" w:cs="Times New Roman"/>
+          <w:sz w:val="24"/>
+          <w:szCs w:val="22"/>
+        </w:rPr>
+        <w:t>”</w:t>
       </w:r>
     </w:p>
     <w:p>
@@ -599,16 +871,7 @@
           <w:szCs w:val="22"/>
         </w:rPr>
         <w:tab/>
-        <w:t xml:space="preserve">Figure 5. It looks like that the correlation between a stop unreliability and its closeness centrality becomes higher when considering higher travel times. This is a </w:t>
-      </w:r>
-      <w:r>
-        <w:rPr>
-          <w:rFonts w:ascii="Times New Roman" w:hAnsi="Times New Roman" w:cs="Times New Roman"/>
-          <w:sz w:val="24"/>
-          <w:szCs w:val="22"/>
-        </w:rPr>
-        <w:lastRenderedPageBreak/>
-        <w:t>simple observation of something that perhaps deserves attention in future research. No need to respond to this.</w:t>
+        <w:t>Figure 5. It looks like that the correlation between a stop unreliability and its closeness centrality becomes higher when considering higher travel times. This is a simple observation of something that perhaps deserves attention in future research. No need to respond to this.</w:t>
       </w:r>
     </w:p>
     <w:p>
@@ -733,23 +996,179 @@
           <w:sz w:val="24"/>
           <w:szCs w:val="22"/>
         </w:rPr>
-        <w:t xml:space="preserve">empirical insights </w:t>
-      </w:r>
-      <w:r>
-        <w:rPr>
-          <w:rFonts w:ascii="Times New Roman" w:hAnsi="Times New Roman" w:cs="Times New Roman"/>
-          <w:sz w:val="24"/>
-          <w:szCs w:val="22"/>
-        </w:rPr>
-        <w:t xml:space="preserve">require more than only one moment. </w:t>
-      </w:r>
-      <w:r>
-        <w:rPr>
-          <w:rFonts w:ascii="Times New Roman" w:hAnsi="Times New Roman" w:cs="Times New Roman"/>
-          <w:sz w:val="24"/>
-          <w:szCs w:val="22"/>
-        </w:rPr>
-        <w:t>We gave an example of practical applications of the proposed method in Figure 7 – 9. We calculate the realizable accessibility and the schedule-based unreliability for each day, day of the week, and hour in two years. Some recurring patterns can be found in these results, which are a combination of pattens in many instant moments; and it can guide future planning/operation in both strategic and refined ways</w:t>
+        <w:t>empirical insights require more than only one moment. We gave an example of practical applications of the proposed method in Figure 7 – 9. We calculate the realizable accessibility and the schedule-based unreliability for each day</w:t>
+      </w:r>
+      <w:r>
+        <w:rPr>
+          <w:rFonts w:ascii="Times New Roman" w:hAnsi="Times New Roman" w:cs="Times New Roman"/>
+          <w:sz w:val="24"/>
+          <w:szCs w:val="22"/>
+        </w:rPr>
+        <w:t xml:space="preserve"> </w:t>
+      </w:r>
+      <w:r>
+        <w:rPr>
+          <w:rFonts w:ascii="Times New Roman" w:hAnsi="Times New Roman" w:cs="Times New Roman"/>
+          <w:sz w:val="24"/>
+          <w:szCs w:val="22"/>
+        </w:rPr>
+        <w:t>in two years</w:t>
+      </w:r>
+      <w:r>
+        <w:rPr>
+          <w:rFonts w:ascii="Times New Roman" w:hAnsi="Times New Roman" w:cs="Times New Roman"/>
+          <w:sz w:val="24"/>
+          <w:szCs w:val="22"/>
+        </w:rPr>
+        <w:t xml:space="preserve">, </w:t>
+      </w:r>
+      <w:r>
+        <w:rPr>
+          <w:rFonts w:ascii="Times New Roman" w:hAnsi="Times New Roman" w:cs="Times New Roman"/>
+          <w:sz w:val="24"/>
+          <w:szCs w:val="22"/>
+        </w:rPr>
+        <w:t xml:space="preserve">different </w:t>
+      </w:r>
+      <w:r>
+        <w:rPr>
+          <w:rFonts w:ascii="Times New Roman" w:hAnsi="Times New Roman" w:cs="Times New Roman"/>
+          <w:sz w:val="24"/>
+          <w:szCs w:val="22"/>
+        </w:rPr>
+        <w:t xml:space="preserve">day of the week, and </w:t>
+      </w:r>
+      <w:r>
+        <w:rPr>
+          <w:rFonts w:ascii="Times New Roman" w:hAnsi="Times New Roman" w:cs="Times New Roman"/>
+          <w:sz w:val="24"/>
+          <w:szCs w:val="22"/>
+        </w:rPr>
+        <w:t xml:space="preserve">different </w:t>
+      </w:r>
+      <w:r>
+        <w:rPr>
+          <w:rFonts w:ascii="Times New Roman" w:hAnsi="Times New Roman" w:cs="Times New Roman"/>
+          <w:sz w:val="24"/>
+          <w:szCs w:val="22"/>
+        </w:rPr>
+        <w:t>hour</w:t>
+      </w:r>
+      <w:r>
+        <w:rPr>
+          <w:rFonts w:ascii="Times New Roman" w:hAnsi="Times New Roman" w:cs="Times New Roman"/>
+          <w:sz w:val="24"/>
+          <w:szCs w:val="22"/>
+        </w:rPr>
+        <w:t>s</w:t>
+      </w:r>
+      <w:r>
+        <w:rPr>
+          <w:rFonts w:ascii="Times New Roman" w:hAnsi="Times New Roman" w:cs="Times New Roman"/>
+          <w:sz w:val="24"/>
+          <w:szCs w:val="22"/>
+        </w:rPr>
+        <w:t>. Some recurring patterns can be found in these results, which are a combination of pattens in many instant moments; and it can guide future planning/operation in both strategic and refined ways.</w:t>
+      </w:r>
+    </w:p>
+    <w:p>
+      <w:pPr>
+        <w:pStyle w:val="PlainText"/>
+        <w:rPr>
+          <w:rFonts w:ascii="Times New Roman" w:hAnsi="Times New Roman" w:cs="Times New Roman"/>
+          <w:sz w:val="24"/>
+          <w:szCs w:val="22"/>
+        </w:rPr>
+      </w:pPr>
+    </w:p>
+    <w:p>
+      <w:pPr>
+        <w:pStyle w:val="PlainText"/>
+        <w:rPr>
+          <w:rFonts w:ascii="Times New Roman" w:hAnsi="Times New Roman" w:cs="Times New Roman"/>
+          <w:sz w:val="24"/>
+          <w:szCs w:val="22"/>
+        </w:rPr>
+      </w:pPr>
+      <w:r>
+        <w:rPr>
+          <w:rFonts w:ascii="Times New Roman" w:hAnsi="Times New Roman" w:cs="Times New Roman"/>
+          <w:sz w:val="24"/>
+          <w:szCs w:val="22"/>
+        </w:rPr>
+        <w:t>Meanwhile, each instant moment can reveal many results that a non-specific measure cannot show. W</w:t>
+      </w:r>
+      <w:r>
+        <w:rPr>
+          <w:rFonts w:ascii="Times New Roman" w:hAnsi="Times New Roman" w:cs="Times New Roman"/>
+          <w:sz w:val="24"/>
+          <w:szCs w:val="22"/>
+        </w:rPr>
+        <w:t>ith the proposed method, a transit authorit</w:t>
+      </w:r>
+      <w:r>
+        <w:rPr>
+          <w:rFonts w:ascii="Times New Roman" w:hAnsi="Times New Roman" w:cs="Times New Roman"/>
+          <w:sz w:val="24"/>
+          <w:szCs w:val="22"/>
+        </w:rPr>
+        <w:t>y, scientist, or a transit planning app</w:t>
+      </w:r>
+      <w:r>
+        <w:rPr>
+          <w:rFonts w:ascii="Times New Roman" w:hAnsi="Times New Roman" w:cs="Times New Roman"/>
+          <w:sz w:val="24"/>
+          <w:szCs w:val="22"/>
+        </w:rPr>
+        <w:t xml:space="preserve"> can </w:t>
+      </w:r>
+      <w:r>
+        <w:rPr>
+          <w:rFonts w:ascii="Times New Roman" w:hAnsi="Times New Roman" w:cs="Times New Roman"/>
+          <w:sz w:val="24"/>
+          <w:szCs w:val="22"/>
+        </w:rPr>
+        <w:t xml:space="preserve">calculate </w:t>
+      </w:r>
+      <w:r>
+        <w:rPr>
+          <w:rFonts w:ascii="Times New Roman" w:hAnsi="Times New Roman" w:cs="Times New Roman"/>
+          <w:sz w:val="24"/>
+          <w:szCs w:val="22"/>
+        </w:rPr>
+        <w:t xml:space="preserve">realizable accessibility </w:t>
+      </w:r>
+      <w:r>
+        <w:rPr>
+          <w:rFonts w:ascii="Times New Roman" w:hAnsi="Times New Roman" w:cs="Times New Roman"/>
+          <w:sz w:val="24"/>
+          <w:szCs w:val="22"/>
+        </w:rPr>
+        <w:t xml:space="preserve">at any given specific time and location, as the tool has the ability. </w:t>
+      </w:r>
+      <w:r>
+        <w:rPr>
+          <w:rFonts w:ascii="Times New Roman" w:hAnsi="Times New Roman" w:cs="Times New Roman"/>
+          <w:sz w:val="24"/>
+          <w:szCs w:val="22"/>
+        </w:rPr>
+        <w:t>In that sense, w</w:t>
+      </w:r>
+      <w:r>
+        <w:rPr>
+          <w:rFonts w:ascii="Times New Roman" w:hAnsi="Times New Roman" w:cs="Times New Roman"/>
+          <w:sz w:val="24"/>
+          <w:szCs w:val="22"/>
+        </w:rPr>
+        <w:t xml:space="preserve">e would like to argue that a time/location specific measure is instead a major advantage </w:t>
+      </w:r>
+      <w:r>
+        <w:rPr>
+          <w:rFonts w:ascii="Times New Roman" w:hAnsi="Times New Roman" w:cs="Times New Roman"/>
+          <w:sz w:val="24"/>
+          <w:szCs w:val="22"/>
+        </w:rPr>
+        <w:t>since it shows a more refined pattern, as we argued in the literature review</w:t>
       </w:r>
       <w:r>
         <w:rPr>
@@ -759,122 +1178,6 @@
         </w:rPr>
         <w:t>.</w:t>
       </w:r>
-    </w:p>
-    <w:p>
-      <w:pPr>
-        <w:pStyle w:val="PlainText"/>
-        <w:rPr>
-          <w:rFonts w:ascii="Times New Roman" w:hAnsi="Times New Roman" w:cs="Times New Roman"/>
-          <w:sz w:val="24"/>
-          <w:szCs w:val="22"/>
-        </w:rPr>
-      </w:pPr>
-    </w:p>
-    <w:p>
-      <w:pPr>
-        <w:pStyle w:val="PlainText"/>
-        <w:rPr>
-          <w:rFonts w:ascii="Times New Roman" w:hAnsi="Times New Roman" w:cs="Times New Roman"/>
-          <w:sz w:val="24"/>
-          <w:szCs w:val="22"/>
-        </w:rPr>
-      </w:pPr>
-      <w:r>
-        <w:rPr>
-          <w:rFonts w:ascii="Times New Roman" w:hAnsi="Times New Roman" w:cs="Times New Roman"/>
-          <w:sz w:val="24"/>
-          <w:szCs w:val="22"/>
-        </w:rPr>
-        <w:t>Meanwhile, each instant moment can reveal many results that a non-specific measure cannot show. W</w:t>
-      </w:r>
-      <w:r>
-        <w:rPr>
-          <w:rFonts w:ascii="Times New Roman" w:hAnsi="Times New Roman" w:cs="Times New Roman"/>
-          <w:sz w:val="24"/>
-          <w:szCs w:val="22"/>
-        </w:rPr>
-        <w:t>ith the proposed method, a transit authorit</w:t>
-      </w:r>
-      <w:r>
-        <w:rPr>
-          <w:rFonts w:ascii="Times New Roman" w:hAnsi="Times New Roman" w:cs="Times New Roman"/>
-          <w:sz w:val="24"/>
-          <w:szCs w:val="22"/>
-        </w:rPr>
-        <w:t>y, scientist, or a transit planning app</w:t>
-      </w:r>
-      <w:r>
-        <w:rPr>
-          <w:rFonts w:ascii="Times New Roman" w:hAnsi="Times New Roman" w:cs="Times New Roman"/>
-          <w:sz w:val="24"/>
-          <w:szCs w:val="22"/>
-        </w:rPr>
-        <w:t xml:space="preserve"> can </w:t>
-      </w:r>
-      <w:r>
-        <w:rPr>
-          <w:rFonts w:ascii="Times New Roman" w:hAnsi="Times New Roman" w:cs="Times New Roman"/>
-          <w:sz w:val="24"/>
-          <w:szCs w:val="22"/>
-        </w:rPr>
-        <w:t xml:space="preserve">calculate </w:t>
-      </w:r>
-      <w:r>
-        <w:rPr>
-          <w:rFonts w:ascii="Times New Roman" w:hAnsi="Times New Roman" w:cs="Times New Roman"/>
-          <w:sz w:val="24"/>
-          <w:szCs w:val="22"/>
-        </w:rPr>
-        <w:t xml:space="preserve">realizable accessibility </w:t>
-      </w:r>
-      <w:r>
-        <w:rPr>
-          <w:rFonts w:ascii="Times New Roman" w:hAnsi="Times New Roman" w:cs="Times New Roman"/>
-          <w:sz w:val="24"/>
-          <w:szCs w:val="22"/>
-        </w:rPr>
-        <w:t xml:space="preserve">at any given specific time and location, as the tool has the ability. </w:t>
-      </w:r>
-      <w:r>
-        <w:rPr>
-          <w:rFonts w:ascii="Times New Roman" w:hAnsi="Times New Roman" w:cs="Times New Roman"/>
-          <w:sz w:val="24"/>
-          <w:szCs w:val="22"/>
-        </w:rPr>
-        <w:t>In that sense, w</w:t>
-      </w:r>
-      <w:r>
-        <w:rPr>
-          <w:rFonts w:ascii="Times New Roman" w:hAnsi="Times New Roman" w:cs="Times New Roman"/>
-          <w:sz w:val="24"/>
-          <w:szCs w:val="22"/>
-        </w:rPr>
-        <w:t xml:space="preserve">e would like to argue that a time/location specific measure is instead a major advantage of our </w:t>
-      </w:r>
-      <w:r>
-        <w:rPr>
-          <w:rFonts w:ascii="Times New Roman" w:hAnsi="Times New Roman" w:cs="Times New Roman"/>
-          <w:sz w:val="24"/>
-          <w:szCs w:val="22"/>
-        </w:rPr>
-        <w:t>method</w:t>
-      </w:r>
-      <w:r>
-        <w:rPr>
-          <w:rFonts w:ascii="Times New Roman" w:hAnsi="Times New Roman" w:cs="Times New Roman"/>
-          <w:sz w:val="24"/>
-          <w:szCs w:val="22"/>
-        </w:rPr>
-        <w:t xml:space="preserve"> since it shows a more refined pattern, as we argued in the literature review</w:t>
-      </w:r>
-      <w:r>
-        <w:rPr>
-          <w:rFonts w:ascii="Times New Roman" w:hAnsi="Times New Roman" w:cs="Times New Roman"/>
-          <w:sz w:val="24"/>
-          <w:szCs w:val="22"/>
-        </w:rPr>
-        <w:t>.</w:t>
-      </w:r>
       <w:r>
         <w:rPr>
           <w:rFonts w:ascii="Times New Roman" w:hAnsi="Times New Roman" w:cs="Times New Roman"/>
@@ -889,7 +1192,23 @@
           <w:sz w:val="24"/>
           <w:szCs w:val="22"/>
         </w:rPr>
-        <w:t>This can be regarded as an example of the future trend of “more refined measure”. However, we do acknowledge that this will take longer time and computational power.</w:t>
+        <w:t xml:space="preserve">This can be regarded as an example of the future trend of “more refined measure”. However, we do acknowledge that this will take longer time and </w:t>
+      </w:r>
+      <w:r>
+        <w:rPr>
+          <w:rFonts w:ascii="Times New Roman" w:hAnsi="Times New Roman" w:cs="Times New Roman"/>
+          <w:sz w:val="24"/>
+          <w:szCs w:val="22"/>
+        </w:rPr>
+        <w:t xml:space="preserve">more </w:t>
+      </w:r>
+      <w:r>
+        <w:rPr>
+          <w:rFonts w:ascii="Times New Roman" w:hAnsi="Times New Roman" w:cs="Times New Roman"/>
+          <w:sz w:val="24"/>
+          <w:szCs w:val="22"/>
+        </w:rPr>
+        <w:t>computational power.</w:t>
       </w:r>
     </w:p>
     <w:p>
@@ -954,7 +1273,34 @@
           <w:sz w:val="24"/>
           <w:szCs w:val="22"/>
         </w:rPr>
-        <w:t xml:space="preserve">Yes, we are willing to make the code open source. Please find the links in the supplementary materials. </w:t>
+        <w:t>Yes, we are willing to make the code open source. Please find the links in the supplementary materials</w:t>
+      </w:r>
+      <w:r>
+        <w:rPr>
+          <w:rFonts w:ascii="Times New Roman" w:hAnsi="Times New Roman" w:cs="Times New Roman"/>
+          <w:sz w:val="24"/>
+          <w:szCs w:val="22"/>
+        </w:rPr>
+        <w:t xml:space="preserve"> or here: </w:t>
+      </w:r>
+      <w:hyperlink r:id="rId8" w:history="1">
+        <w:r>
+          <w:rPr>
+            <w:rStyle w:val="Hyperlink"/>
+            <w:rFonts w:ascii="Times New Roman" w:hAnsi="Times New Roman" w:cs="Times New Roman"/>
+            <w:sz w:val="24"/>
+            <w:szCs w:val="22"/>
+          </w:rPr>
+          <w:t>https://github.com/luyuliu/COTA-AccessibilityReliability</w:t>
+        </w:r>
+      </w:hyperlink>
+      <w:r>
+        <w:rPr>
+          <w:rFonts w:ascii="Times New Roman" w:hAnsi="Times New Roman" w:cs="Times New Roman"/>
+          <w:sz w:val="24"/>
+          <w:szCs w:val="22"/>
+        </w:rPr>
+        <w:t xml:space="preserve">. </w:t>
       </w:r>
     </w:p>
     <w:p>
@@ -1081,6 +1427,26 @@
           <w:szCs w:val="22"/>
         </w:rPr>
       </w:pPr>
+    </w:p>
+    <w:p>
+      <w:pPr>
+        <w:pStyle w:val="PlainText"/>
+        <w:rPr>
+          <w:rFonts w:ascii="Times New Roman" w:hAnsi="Times New Roman" w:cs="Times New Roman"/>
+          <w:sz w:val="24"/>
+          <w:szCs w:val="22"/>
+        </w:rPr>
+      </w:pPr>
+    </w:p>
+    <w:p>
+      <w:pPr>
+        <w:pStyle w:val="PlainText"/>
+        <w:rPr>
+          <w:rFonts w:ascii="Times New Roman" w:hAnsi="Times New Roman" w:cs="Times New Roman"/>
+          <w:sz w:val="24"/>
+          <w:szCs w:val="22"/>
+        </w:rPr>
+      </w:pPr>
       <w:r>
         <w:rPr>
           <w:rFonts w:ascii="Times New Roman" w:hAnsi="Times New Roman" w:cs="Times New Roman"/>
@@ -1115,16 +1481,7 @@
           <w:sz w:val="24"/>
           <w:szCs w:val="22"/>
         </w:rPr>
-        <w:t xml:space="preserve">It is an excellent work on accessibility in public transport using real-time data. The paper proposes a new indicator of accessibility in public transport (real-time accessibility), considering delays in bus systems and imperfect user information on systems operations. </w:t>
-      </w:r>
-      <w:r>
-        <w:rPr>
-          <w:rFonts w:ascii="Times New Roman" w:hAnsi="Times New Roman" w:cs="Times New Roman"/>
-          <w:sz w:val="24"/>
-          <w:szCs w:val="22"/>
-        </w:rPr>
-        <w:lastRenderedPageBreak/>
-        <w:t>This also proposes the concept of accessibility unreliability to measure overestimation of schedule-based and retrospective accessibility measures. Big data is used for calculations.</w:t>
+        <w:t>It is an excellent work on accessibility in public transport using real-time data. The paper proposes a new indicator of accessibility in public transport (real-time accessibility), considering delays in bus systems and imperfect user information on systems operations. This also proposes the concept of accessibility unreliability to measure overestimation of schedule-based and retrospective accessibility measures. Big data is used for calculations.</w:t>
       </w:r>
     </w:p>
     <w:p>
@@ -1218,6 +1575,26 @@
           <w:szCs w:val="22"/>
         </w:rPr>
       </w:pPr>
+    </w:p>
+    <w:p>
+      <w:pPr>
+        <w:pStyle w:val="PlainText"/>
+        <w:rPr>
+          <w:rFonts w:ascii="Times New Roman" w:hAnsi="Times New Roman" w:cs="Times New Roman"/>
+          <w:sz w:val="24"/>
+          <w:szCs w:val="22"/>
+        </w:rPr>
+      </w:pPr>
+    </w:p>
+    <w:p>
+      <w:pPr>
+        <w:pStyle w:val="PlainText"/>
+        <w:rPr>
+          <w:rFonts w:ascii="Times New Roman" w:hAnsi="Times New Roman" w:cs="Times New Roman"/>
+          <w:sz w:val="24"/>
+          <w:szCs w:val="22"/>
+        </w:rPr>
+      </w:pPr>
       <w:r>
         <w:rPr>
           <w:rFonts w:ascii="Times New Roman" w:hAnsi="Times New Roman" w:cs="Times New Roman"/>
@@ -1281,7 +1658,25 @@
         <w:rPr>
           <w:rFonts w:cs="Times New Roman"/>
         </w:rPr>
-        <w:t xml:space="preserve"> We acknowledge that GTFS static is a very useful data source, and it definitely helps to establish many well accepted works. GTFS static is very well formatted and convenient when it comes to accessibility models. However, the overestimation (of accessibility)</w:t>
+        <w:t xml:space="preserve"> We acknowledge that GTFS static is a very useful data source, and it definitely helps to establish many well accepted works. </w:t>
+      </w:r>
+      <w:r>
+        <w:rPr>
+          <w:rFonts w:cs="Times New Roman"/>
+        </w:rPr>
+        <w:t xml:space="preserve">We are still </w:t>
+      </w:r>
+      <w:r>
+        <w:rPr>
+          <w:rFonts w:cs="Times New Roman"/>
+        </w:rPr>
+        <w:t xml:space="preserve">actively using it for different purposes as </w:t>
+      </w:r>
+      <w:r>
+        <w:rPr>
+          <w:rFonts w:cs="Times New Roman"/>
+        </w:rPr>
+        <w:t>GTFS static is very well formatted and convenient when it comes to accessibility models. However, the overestimation (of accessibility)</w:t>
       </w:r>
       <w:r>
         <w:rPr>
@@ -1305,13 +1700,55 @@
         <w:rPr>
           <w:rFonts w:cs="Times New Roman"/>
         </w:rPr>
+        <w:t xml:space="preserve"> should</w:t>
+      </w:r>
+      <w:r>
+        <w:rPr>
+          <w:rFonts w:cs="Times New Roman"/>
+        </w:rPr>
         <w:t xml:space="preserve"> totally abandon </w:t>
       </w:r>
       <w:r>
         <w:rPr>
           <w:rFonts w:cs="Times New Roman"/>
         </w:rPr>
-        <w:t>GTFS static for good due to the lack of data/technologies; instead, we have several suggestions:</w:t>
+        <w:t>GTFS static for good</w:t>
+      </w:r>
+      <w:r>
+        <w:rPr>
+          <w:rFonts w:cs="Times New Roman"/>
+        </w:rPr>
+        <w:t xml:space="preserve">, considering </w:t>
+      </w:r>
+      <w:r>
+        <w:rPr>
+          <w:rFonts w:cs="Times New Roman"/>
+        </w:rPr>
+        <w:t>the lack of</w:t>
+      </w:r>
+      <w:r>
+        <w:rPr>
+          <w:rFonts w:cs="Times New Roman"/>
+        </w:rPr>
+        <w:t xml:space="preserve"> accessible real-time</w:t>
+      </w:r>
+      <w:r>
+        <w:rPr>
+          <w:rFonts w:cs="Times New Roman"/>
+        </w:rPr>
+        <w:t xml:space="preserve"> data/technologies</w:t>
+      </w:r>
+      <w:r>
+        <w:rPr>
+          <w:rFonts w:cs="Times New Roman"/>
+        </w:rPr>
+        <w:t xml:space="preserve"> right now</w:t>
+      </w:r>
+      <w:r>
+        <w:rPr>
+          <w:rFonts w:cs="Times New Roman"/>
+        </w:rPr>
+        <w:t>; instead, we have several suggestions:</w:t>
       </w:r>
     </w:p>
     <w:p>
@@ -1329,13 +1766,31 @@
         <w:rPr>
           <w:rFonts w:cs="Times New Roman"/>
         </w:rPr>
-        <w:t xml:space="preserve">Static data still have their usages. </w:t>
-      </w:r>
-      <w:r>
-        <w:rPr>
-          <w:rFonts w:cs="Times New Roman"/>
-        </w:rPr>
-        <w:t xml:space="preserve">We should acknowledge the systematic risk of overestimation </w:t>
+        <w:t xml:space="preserve">Static data </w:t>
+      </w:r>
+      <w:r>
+        <w:rPr>
+          <w:rFonts w:cs="Times New Roman"/>
+        </w:rPr>
+        <w:t>are still useful</w:t>
+      </w:r>
+      <w:r>
+        <w:rPr>
+          <w:rFonts w:cs="Times New Roman"/>
+        </w:rPr>
+        <w:t xml:space="preserve">. </w:t>
+      </w:r>
+      <w:r>
+        <w:rPr>
+          <w:rFonts w:cs="Times New Roman"/>
+        </w:rPr>
+        <w:t>But w</w:t>
+      </w:r>
+      <w:r>
+        <w:rPr>
+          <w:rFonts w:cs="Times New Roman"/>
+        </w:rPr>
+        <w:t xml:space="preserve">e should acknowledge the systematic risk of overestimation </w:t>
       </w:r>
       <w:r>
         <w:rPr>
@@ -1371,7 +1826,7 @@
         <w:rPr>
           <w:rFonts w:cs="Times New Roman"/>
         </w:rPr>
-        <w:t>, even with static data</w:t>
+        <w:t xml:space="preserve"> even with static data</w:t>
       </w:r>
       <w:r>
         <w:rPr>
@@ -1395,13 +1850,13 @@
         <w:rPr>
           <w:rFonts w:cs="Times New Roman"/>
         </w:rPr>
-        <w:t xml:space="preserve">Develop infrastructure for real-time data </w:t>
-      </w:r>
-      <w:r>
-        <w:rPr>
-          <w:rFonts w:cs="Times New Roman"/>
-        </w:rPr>
-        <w:t>and p</w:t>
+        <w:t>We should d</w:t>
+      </w:r>
+      <w:r>
+        <w:rPr>
+          <w:rFonts w:cs="Times New Roman"/>
+        </w:rPr>
+        <w:t>evelop infrastructure for real-time data and p</w:t>
       </w:r>
       <w:r>
         <w:rPr>
@@ -1414,6 +1869,20 @@
           <w:rFonts w:cs="Times New Roman"/>
         </w:rPr>
         <w:t xml:space="preserve"> This includes more transparent GTFS real-time API, data collection, and computational platform. </w:t>
+      </w:r>
+    </w:p>
+    <w:p>
+      <w:pPr>
+        <w:rPr>
+          <w:rFonts w:cs="Times New Roman"/>
+        </w:rPr>
+      </w:pPr>
+      <w:r>
+        <w:rPr>
+          <w:rFonts w:cs="Times New Roman"/>
+        </w:rPr>
+        <w:lastRenderedPageBreak/>
+        <w:t>We have similar arguments in the second last paragraph in the conclusion section.</w:t>
       </w:r>
     </w:p>
     <w:sectPr>
@@ -2115,7 +2584,6 @@
     <w:name w:val="Hyperlink"/>
     <w:basedOn w:val="DefaultParagraphFont"/>
     <w:uiPriority w:val="99"/>
-    <w:semiHidden/>
     <w:unhideWhenUsed/>
     <w:rsid w:val="00C30B09"/>
     <w:rPr>
@@ -2172,6 +2640,18 @@
       <w:ind w:left="720"/>
       <w:contextualSpacing/>
     </w:pPr>
+  </w:style>
+  <w:style w:type="character" w:styleId="UnresolvedMention">
+    <w:name w:val="Unresolved Mention"/>
+    <w:basedOn w:val="DefaultParagraphFont"/>
+    <w:uiPriority w:val="99"/>
+    <w:semiHidden/>
+    <w:unhideWhenUsed/>
+    <w:rsid w:val="00A6789C"/>
+    <w:rPr>
+      <w:color w:val="605E5C"/>
+      <w:shd w:val="clear" w:color="auto" w:fill="E1DFDD"/>
+    </w:rPr>
   </w:style>
 </w:styles>
 </file>

</xml_diff>